<commit_message>
Added some crit refl
</commit_message>
<xml_diff>
--- a/Lab_2_exercises/Task A/Critical Reflection.docx
+++ b/Lab_2_exercises/Task A/Critical Reflection.docx
@@ -221,7 +221,7 @@
                 <v:stroke joinstyle="miter"/>
                 <v:path gradientshapeok="t" o:connecttype="rect"/>
               </v:shapetype>
-              <v:shape id="Text Box 3" o:spid="_x0000_s1026" type="#_x0000_t202" style="position:absolute;margin-left:0;margin-top:642pt;width:2in;height:2in;z-index:251662336;visibility:visible;mso-wrap-style:none;mso-wrap-distance-left:9pt;mso-wrap-distance-top:0;mso-wrap-distance-right:9pt;mso-wrap-distance-bottom:0;mso-position-horizontal:center;mso-position-horizontal-relative:margin;mso-position-vertical:absolute;mso-position-vertical-relative:text;v-text-anchor:top" o:gfxdata="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" filled="f" stroked="f">
+              <v:shape id="Text Box 3" o:spid="_x0000_s1026" type="#_x0000_t202" style="position:absolute;margin-left:0;margin-top:642pt;width:2in;height:2in;z-index:251662336;visibility:visible;mso-wrap-style:none;mso-wrap-distance-left:9pt;mso-wrap-distance-top:0;mso-wrap-distance-right:9pt;mso-wrap-distance-bottom:0;mso-position-horizontal:center;mso-position-horizontal-relative:margin;mso-position-vertical:absolute;mso-position-vertical-relative:text;v-text-anchor:top" o:gfxdata="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" filled="f" stroked="f">
                 <v:textbox style="mso-fit-shape-to-text:t">
                   <w:txbxContent>
                     <w:p>
@@ -569,7 +569,7 @@
           </mc:Choice>
           <mc:Fallback>
             <w:pict>
-              <v:shape w14:anchorId="6C599D12" id="Text Box 2" o:spid="_x0000_s1027" type="#_x0000_t202" style="position:absolute;margin-left:0;margin-top:450pt;width:2in;height:2in;z-index:251660288;visibility:visible;mso-wrap-style:none;mso-wrap-distance-left:9pt;mso-wrap-distance-top:0;mso-wrap-distance-right:9pt;mso-wrap-distance-bottom:0;mso-position-horizontal:center;mso-position-horizontal-relative:margin;mso-position-vertical:absolute;mso-position-vertical-relative:text;v-text-anchor:top" o:gfxdata="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" filled="f" stroked="f">
+              <v:shape w14:anchorId="6C599D12" id="Text Box 2" o:spid="_x0000_s1027" type="#_x0000_t202" style="position:absolute;margin-left:0;margin-top:450pt;width:2in;height:2in;z-index:251660288;visibility:visible;mso-wrap-style:none;mso-wrap-distance-left:9pt;mso-wrap-distance-top:0;mso-wrap-distance-right:9pt;mso-wrap-distance-bottom:0;mso-position-horizontal:center;mso-position-horizontal-relative:margin;mso-position-vertical:absolute;mso-position-vertical-relative:text;v-text-anchor:top" o:gfxdata="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" filled="f" stroked="f">
                 <v:textbox style="mso-fit-shape-to-text:t">
                   <w:txbxContent>
                     <w:p>
@@ -1063,6 +1063,12 @@
         </w:rPr>
         <w:t>There were no encountered difficulties when completing this task.</w:t>
       </w:r>
+      <w:r>
+        <w:rPr>
+          <w:rFonts w:ascii="Franklin Gothic Book" w:hAnsi="Franklin Gothic Book"/>
+        </w:rPr>
+        <w:t xml:space="preserve"> The task was not very complex</w:t>
+      </w:r>
     </w:p>
     <w:p>
       <w:pPr>
@@ -1147,13 +1153,31 @@
         <w:rPr>
           <w:rFonts w:ascii="Franklin Gothic Book" w:hAnsi="Franklin Gothic Book"/>
         </w:rPr>
-        <w:t xml:space="preserve">To improve this would </w:t>
+        <w:t xml:space="preserve">This task has taught me to hone my basic knowledge of object orientated programming with c#, using simple loops and other classes. Improvements to </w:t>
+      </w:r>
+      <w:r>
+        <w:rPr>
+          <w:rFonts w:ascii="Franklin Gothic Book" w:hAnsi="Franklin Gothic Book"/>
+        </w:rPr>
+        <w:t xml:space="preserve">this would </w:t>
       </w:r>
       <w:r>
         <w:rPr>
           <w:rFonts w:ascii="Franklin Gothic Book" w:hAnsi="Franklin Gothic Book"/>
         </w:rPr>
         <w:t>be to allow users of the application to enter more persons into the data.</w:t>
+      </w:r>
+      <w:r>
+        <w:rPr>
+          <w:rFonts w:ascii="Franklin Gothic Book" w:hAnsi="Franklin Gothic Book"/>
+        </w:rPr>
+        <w:t xml:space="preserve"> Potentia</w:t>
+      </w:r>
+      <w:r>
+        <w:rPr>
+          <w:rFonts w:ascii="Franklin Gothic Book" w:hAnsi="Franklin Gothic Book"/>
+        </w:rPr>
+        <w:t>lly displaying the user information using a windows form application.</w:t>
       </w:r>
     </w:p>
     <w:sectPr>

</xml_diff>